<commit_message>
updated third story update
</commit_message>
<xml_diff>
--- a/Storyline.docx
+++ b/Storyline.docx
@@ -1074,6 +1074,29 @@
         <w:br/>
         <w:t>that is the good ending</w:t>
       </w:r>
+    </w:p>
+    <w:p>
+      <w:pPr>
+        <w:rPr>
+          <w:lang w:val="en-US"/>
+        </w:rPr>
+      </w:pPr>
+    </w:p>
+    <w:p>
+      <w:pPr>
+        <w:rPr>
+          <w:lang w:val="en-US"/>
+        </w:rPr>
+      </w:pPr>
+      <w:hyperlink r:id="rId5" w:history="1">
+        <w:r>
+          <w:rPr>
+            <w:rStyle w:val="Hyperlink"/>
+            <w:lang w:val="en-US"/>
+          </w:rPr>
+          <w:t>GitHub</w:t>
+        </w:r>
+      </w:hyperlink>
     </w:p>
     <w:sectPr>
       <w:pgSz w:w="11906" w:h="16838"/>
@@ -2251,6 +2274,29 @@
       <w:contextualSpacing/>
     </w:pPr>
   </w:style>
+  <w:style w:type="character" w:styleId="Hyperlink">
+    <w:name w:val="Hyperlink"/>
+    <w:basedOn w:val="DefaultParagraphFont"/>
+    <w:uiPriority w:val="99"/>
+    <w:unhideWhenUsed/>
+    <w:rsid w:val="006943FA"/>
+    <w:rPr>
+      <w:color w:val="0563C1" w:themeColor="hyperlink"/>
+      <w:u w:val="single"/>
+    </w:rPr>
+  </w:style>
+  <w:style w:type="character" w:styleId="UnresolvedMention">
+    <w:name w:val="Unresolved Mention"/>
+    <w:basedOn w:val="DefaultParagraphFont"/>
+    <w:uiPriority w:val="99"/>
+    <w:semiHidden/>
+    <w:unhideWhenUsed/>
+    <w:rsid w:val="006943FA"/>
+    <w:rPr>
+      <w:color w:val="605E5C"/>
+      <w:shd w:val="clear" w:color="auto" w:fill="E1DFDD"/>
+    </w:rPr>
+  </w:style>
 </w:styles>
 </file>
 

</xml_diff>

<commit_message>
Grammar mistakes fixed (Thanks to my boyfriend, who pointed them out)
</commit_message>
<xml_diff>
--- a/Storyline.docx
+++ b/Storyline.docx
@@ -430,7 +430,43 @@
         <w:rPr>
           <w:lang w:val="en-US"/>
         </w:rPr>
-        <w:t xml:space="preserve">You two arrive in a city that is completely made out of gingerbread. Here you have the option to warn the citizens about the licorice queen and her soldiers or </w:t>
+        <w:t>You two arrive in a city that is completely made out of gingerbread.</w:t>
+      </w:r>
+      <w:r>
+        <w:rPr>
+          <w:lang w:val="en-US"/>
+        </w:rPr>
+        <w:t xml:space="preserve"> The city is made out of large buildings, apartment complexes and stores</w:t>
+      </w:r>
+      <w:r>
+        <w:rPr>
+          <w:lang w:val="en-US"/>
+        </w:rPr>
+        <w:t>.</w:t>
+      </w:r>
+      <w:r>
+        <w:rPr>
+          <w:lang w:val="en-US"/>
+        </w:rPr>
+        <w:t xml:space="preserve"> </w:t>
+      </w:r>
+      <w:r>
+        <w:rPr>
+          <w:lang w:val="en-US"/>
+        </w:rPr>
+        <w:t xml:space="preserve">Everyone is walking down the busy streets, </w:t>
+      </w:r>
+      <w:r>
+        <w:rPr>
+          <w:lang w:val="en-US"/>
+        </w:rPr>
+        <w:t xml:space="preserve">people lunching at cafés and seemingly do not know about the licorice queen. </w:t>
+      </w:r>
+      <w:r>
+        <w:rPr>
+          <w:lang w:val="en-US"/>
+        </w:rPr>
+        <w:t xml:space="preserve">Here you have the option to warn the citizens about the licorice queen and her soldiers or </w:t>
       </w:r>
       <w:r>
         <w:rPr>
@@ -484,7 +520,14 @@
         <w:rPr>
           <w:lang w:val="en-US"/>
         </w:rPr>
-        <w:t>You can either grab the child and continue to move forward. You will die if you continue to move forward, and the child survives as you push her out of the way.</w:t>
+        <w:t xml:space="preserve">You can either grab the child and continue </w:t>
+      </w:r>
+      <w:r>
+        <w:rPr>
+          <w:lang w:val="en-US"/>
+        </w:rPr>
+        <w:lastRenderedPageBreak/>
+        <w:t>to move forward. You will die if you continue to move forward, and the child survives as you push her out of the way.</w:t>
       </w:r>
       <w:r>
         <w:rPr>
@@ -788,13 +831,31 @@
         <w:rPr>
           <w:lang w:val="en-US"/>
         </w:rPr>
+        <w:t xml:space="preserve">you </w:t>
+      </w:r>
+      <w:r>
+        <w:rPr>
+          <w:lang w:val="en-US"/>
+        </w:rPr>
         <w:t>have</w:t>
       </w:r>
       <w:r>
         <w:rPr>
           <w:lang w:val="en-US"/>
         </w:rPr>
-        <w:t xml:space="preserve"> can fight them.</w:t>
+        <w:t xml:space="preserve"> </w:t>
+      </w:r>
+      <w:r>
+        <w:rPr>
+          <w:lang w:val="en-US"/>
+        </w:rPr>
+        <w:t>to</w:t>
+      </w:r>
+      <w:r>
+        <w:rPr>
+          <w:lang w:val="en-US"/>
+        </w:rPr>
+        <w:t xml:space="preserve"> fight them.</w:t>
       </w:r>
       <w:r>
         <w:rPr>

</xml_diff>

<commit_message>
U P D A T E
</commit_message>
<xml_diff>
--- a/Storyline.docx
+++ b/Storyline.docx
@@ -599,7 +599,19 @@
         <w:rPr>
           <w:lang w:val="en-US"/>
         </w:rPr>
-        <w:t xml:space="preserve">to leave them in the dark and leave them to be killed. If you tell them you will gain their friendship and </w:t>
+        <w:t>to leave them in the dar</w:t>
+      </w:r>
+      <w:r>
+        <w:rPr>
+          <w:lang w:val="en-US"/>
+        </w:rPr>
+        <w:t>k about this situation</w:t>
+      </w:r>
+      <w:r>
+        <w:rPr>
+          <w:lang w:val="en-US"/>
+        </w:rPr>
+        <w:t xml:space="preserve">. If you tell them you will gain their friendship and </w:t>
       </w:r>
       <w:r>
         <w:rPr>

</xml_diff>